<commit_message>
Update Documents and remove EXE file
</commit_message>
<xml_diff>
--- a/影像分類攻擊方法模組圖形化介面 使用說明書.docx
+++ b/影像分類攻擊方法模組圖形化介面 使用說明書.docx
@@ -914,7 +914,16 @@
         <w:t>ART_T</w:t>
       </w:r>
       <w:r>
-        <w:t>ool.exe</w:t>
+        <w:t>ool</w:t>
+      </w:r>
+      <w:r>
+        <w:rPr>
+          <w:rFonts w:hint="eastAsia"/>
+        </w:rPr>
+        <w:t>_CPU</w:t>
+      </w:r>
+      <w:r>
+        <w:t>.exe</w:t>
       </w:r>
       <w:r>
         <w:rPr>
@@ -1364,9 +1373,6 @@
     <w:p>
       <w:pPr>
         <w:ind w:left="475"/>
-        <w:rPr>
-          <w:rFonts w:hint="eastAsia"/>
-        </w:rPr>
       </w:pPr>
     </w:p>
     <w:p>
@@ -1689,9 +1695,6 @@
       <w:pPr>
         <w:ind w:firstLineChars="0" w:firstLine="0"/>
         <w:jc w:val="center"/>
-        <w:rPr>
-          <w:rFonts w:hint="eastAsia"/>
-        </w:rPr>
       </w:pPr>
     </w:p>
     <w:p>
@@ -1796,13 +1799,7 @@
         <w:t>。</w:t>
       </w:r>
     </w:p>
-    <w:p>
-      <w:pPr>
-        <w:rPr>
-          <w:rFonts w:hint="eastAsia"/>
-        </w:rPr>
-      </w:pPr>
-    </w:p>
+    <w:p/>
     <w:p>
       <w:pPr>
         <w:pStyle w:val="2"/>
@@ -1868,9 +1865,6 @@
     <w:p>
       <w:pPr>
         <w:jc w:val="center"/>
-        <w:rPr>
-          <w:rFonts w:hint="eastAsia"/>
-        </w:rPr>
       </w:pPr>
       <w:r>
         <w:rPr>
@@ -3249,7 +3243,6 @@
         <w:spacing w:line="240" w:lineRule="auto"/>
         <w:ind w:firstLineChars="0" w:firstLine="0"/>
         <w:rPr>
-          <w:rFonts w:hint="eastAsia"/>
           <w:b/>
         </w:rPr>
       </w:pPr>
@@ -8250,7 +8243,7 @@
 </file>
 
 <file path=customXml/itemProps1.xml><?xml version="1.0" encoding="utf-8"?>
-<ds:datastoreItem xmlns:ds="http://schemas.openxmlformats.org/officeDocument/2006/customXml" ds:itemID="{6F492788-2251-4304-9F14-DC0825C838DE}">
+<ds:datastoreItem xmlns:ds="http://schemas.openxmlformats.org/officeDocument/2006/customXml" ds:itemID="{5E147E96-D476-4E4C-9C77-E887C04FF38F}">
   <ds:schemaRefs>
     <ds:schemaRef ds:uri="http://schemas.openxmlformats.org/officeDocument/2006/bibliography"/>
   </ds:schemaRefs>

</xml_diff>